<commit_message>
Alterações nos itens 3
</commit_message>
<xml_diff>
--- a/Projeto/Template 4-03.docx
+++ b/Projeto/Template 4-03.docx
@@ -3405,6 +3405,343 @@
     </w:p>
     <w:p>
       <w:pPr>
+        <w:jc w:val="both"/>
+        <w:rPr>
+          <w:rFonts w:ascii="Arial" w:hAnsi="Arial" w:cs="Arial"/>
+          <w:sz w:val="24"/>
+          <w:szCs w:val="24"/>
+        </w:rPr>
+      </w:pPr>
+    </w:p>
+    <w:p>
+      <w:pPr>
+        <w:ind w:firstLine="709"/>
+        <w:jc w:val="both"/>
+        <w:rPr>
+          <w:rFonts w:ascii="Arial" w:eastAsia="Arial" w:hAnsi="Arial" w:cs="Arial"/>
+          <w:sz w:val="24"/>
+          <w:szCs w:val="24"/>
+        </w:rPr>
+      </w:pPr>
+      <w:r>
+        <w:rPr>
+          <w:rFonts w:ascii="Arial" w:hAnsi="Arial" w:cs="Arial"/>
+          <w:sz w:val="24"/>
+          <w:szCs w:val="24"/>
+        </w:rPr>
+        <w:t xml:space="preserve">Atualmente, </w:t>
+      </w:r>
+      <w:r>
+        <w:rPr>
+          <w:rFonts w:ascii="Arial" w:eastAsia="Arial" w:hAnsi="Arial" w:cs="Arial"/>
+          <w:sz w:val="24"/>
+          <w:szCs w:val="24"/>
+        </w:rPr>
+        <w:t>u</w:t>
+      </w:r>
+      <w:r>
+        <w:rPr>
+          <w:rFonts w:ascii="Arial" w:eastAsia="Arial" w:hAnsi="Arial" w:cs="Arial"/>
+          <w:sz w:val="24"/>
+          <w:szCs w:val="24"/>
+        </w:rPr>
+        <w:t>m dos principais problemas que vem aparecendo</w:t>
+      </w:r>
+      <w:r>
+        <w:rPr>
+          <w:rFonts w:ascii="Arial" w:eastAsia="Arial" w:hAnsi="Arial" w:cs="Arial"/>
+          <w:sz w:val="24"/>
+          <w:szCs w:val="24"/>
+        </w:rPr>
+        <w:t xml:space="preserve"> na loja Coruja Sports atuante no setor de comércio de roupas de time,</w:t>
+      </w:r>
+      <w:r>
+        <w:rPr>
+          <w:rFonts w:ascii="Arial" w:eastAsia="Arial" w:hAnsi="Arial" w:cs="Arial"/>
+          <w:sz w:val="24"/>
+          <w:szCs w:val="24"/>
+        </w:rPr>
+        <w:t xml:space="preserve"> é com a quantidade de pedidos que vem entrando, está se tornando cada vez mais inviável controlar tudo isso na mão, são muitos clientes simultâneos, comprando diversos produtos, de diferentes regiões, diferentes cidades, diferentes valores envolvidos, tanto de produto quando de taxas para entrega e afins.</w:t>
+      </w:r>
+      <w:r>
+        <w:rPr>
+          <w:rFonts w:ascii="Arial" w:eastAsia="Arial" w:hAnsi="Arial" w:cs="Arial"/>
+          <w:sz w:val="24"/>
+          <w:szCs w:val="24"/>
+        </w:rPr>
+        <w:t xml:space="preserve"> </w:t>
+      </w:r>
+    </w:p>
+    <w:p>
+      <w:pPr>
+        <w:ind w:firstLine="709"/>
+        <w:jc w:val="both"/>
+        <w:rPr>
+          <w:rFonts w:eastAsia="Arial"/>
+        </w:rPr>
+      </w:pPr>
+    </w:p>
+    <w:p>
+      <w:pPr>
+        <w:ind w:firstLine="709"/>
+        <w:jc w:val="both"/>
+        <w:rPr>
+          <w:rFonts w:ascii="Arial" w:eastAsia="Arial" w:hAnsi="Arial" w:cs="Arial"/>
+          <w:sz w:val="24"/>
+          <w:szCs w:val="24"/>
+        </w:rPr>
+      </w:pPr>
+      <w:r>
+        <w:rPr>
+          <w:rFonts w:ascii="Arial" w:eastAsia="Arial" w:hAnsi="Arial" w:cs="Arial"/>
+          <w:sz w:val="24"/>
+          <w:szCs w:val="24"/>
+        </w:rPr>
+        <w:t>Com muitos pedidos entrando e muitas compras sendo efetuadas, a quantidade de pedidos que o dono da loja precisa fazer para os fornecedores do exterior também aumenta, obviamente, com tudo isso, o controle sendo feito somente por planilhas no Excel e, muitas vezes, até mesmo na mão, em papéis e blocos de notas, está ficando mais difícil e muito mais propícia a erros</w:t>
+      </w:r>
+      <w:r>
+        <w:rPr>
+          <w:rFonts w:ascii="Arial" w:eastAsia="Arial" w:hAnsi="Arial" w:cs="Arial"/>
+          <w:sz w:val="24"/>
+          <w:szCs w:val="24"/>
+        </w:rPr>
+        <w:t xml:space="preserve">. </w:t>
+      </w:r>
+      <w:r>
+        <w:rPr>
+          <w:rFonts w:ascii="Arial" w:eastAsia="Arial" w:hAnsi="Arial" w:cs="Arial"/>
+          <w:sz w:val="24"/>
+          <w:szCs w:val="24"/>
+        </w:rPr>
+        <w:t>Como o fornecedor é internacional, os pedidos são feitos através de importação, o que pode gerar taxas e algumas complicações para a Coruja</w:t>
+      </w:r>
+      <w:r>
+        <w:rPr>
+          <w:rFonts w:ascii="Arial" w:eastAsia="Arial" w:hAnsi="Arial" w:cs="Arial"/>
+          <w:sz w:val="24"/>
+          <w:szCs w:val="24"/>
+        </w:rPr>
+        <w:t>.</w:t>
+      </w:r>
+      <w:r>
+        <w:rPr>
+          <w:rFonts w:ascii="Arial" w:eastAsia="Arial" w:hAnsi="Arial" w:cs="Arial"/>
+          <w:sz w:val="24"/>
+          <w:szCs w:val="24"/>
+        </w:rPr>
+        <w:t xml:space="preserve"> </w:t>
+      </w:r>
+      <w:r>
+        <w:rPr>
+          <w:rFonts w:ascii="Arial" w:eastAsia="Arial" w:hAnsi="Arial" w:cs="Arial"/>
+          <w:sz w:val="24"/>
+          <w:szCs w:val="24"/>
+        </w:rPr>
+        <w:t xml:space="preserve">Corroborando para a situação de </w:t>
+      </w:r>
+      <w:r>
+        <w:rPr>
+          <w:rFonts w:ascii="Arial" w:eastAsia="Arial" w:hAnsi="Arial" w:cs="Arial"/>
+          <w:sz w:val="24"/>
+          <w:szCs w:val="24"/>
+        </w:rPr>
+        <w:t xml:space="preserve">armazenar </w:t>
+      </w:r>
+      <w:r>
+        <w:rPr>
+          <w:rFonts w:ascii="Arial" w:eastAsia="Arial" w:hAnsi="Arial" w:cs="Arial"/>
+          <w:sz w:val="24"/>
+          <w:szCs w:val="24"/>
+        </w:rPr>
+        <w:t>uma</w:t>
+      </w:r>
+      <w:r>
+        <w:rPr>
+          <w:rFonts w:ascii="Arial" w:eastAsia="Arial" w:hAnsi="Arial" w:cs="Arial"/>
+          <w:sz w:val="24"/>
+          <w:szCs w:val="24"/>
+        </w:rPr>
+        <w:t xml:space="preserve"> quantidade enorme de dados que vem se tornando, contendo informações referentes a imagens, valores dos produtos, tempo estimado de entrega (lembrando que isso pode ser muito variável, dependendo dos serviços de entregar de todos os países envolvidos nesse processo de importação de Taiwan pro Brasil, envolvendo também organizações internas de estados, mesmo dentro de um mesmo país), informações sobre fabricante, tamanhos e modelos, tudo isso para que o cliente tenha a melhor experiência possível, o que poderia ser colocado por água abaixo caso houvesse um equívoco nesse processo.</w:t>
+      </w:r>
+    </w:p>
+    <w:p>
+      <w:pPr>
+        <w:ind w:firstLine="709"/>
+        <w:jc w:val="both"/>
+        <w:rPr>
+          <w:rFonts w:ascii="Arial" w:eastAsia="Arial" w:hAnsi="Arial" w:cs="Arial"/>
+          <w:sz w:val="24"/>
+          <w:szCs w:val="24"/>
+        </w:rPr>
+      </w:pPr>
+    </w:p>
+    <w:p>
+      <w:pPr>
+        <w:ind w:firstLine="709"/>
+        <w:jc w:val="both"/>
+        <w:rPr>
+          <w:rFonts w:ascii="Arial" w:eastAsia="Arial" w:hAnsi="Arial" w:cs="Arial"/>
+          <w:sz w:val="24"/>
+          <w:szCs w:val="24"/>
+        </w:rPr>
+      </w:pPr>
+      <w:r>
+        <w:rPr>
+          <w:rFonts w:ascii="Arial" w:eastAsia="Arial" w:hAnsi="Arial" w:cs="Arial"/>
+          <w:sz w:val="24"/>
+          <w:szCs w:val="24"/>
+        </w:rPr>
+        <w:t xml:space="preserve">A implantação do sistema, buscará atender as </w:t>
+      </w:r>
+      <w:r>
+        <w:rPr>
+          <w:rFonts w:ascii="Arial" w:eastAsia="Arial" w:hAnsi="Arial" w:cs="Arial"/>
+          <w:sz w:val="24"/>
+          <w:szCs w:val="24"/>
+        </w:rPr>
+        <w:t>seguintes macros</w:t>
+      </w:r>
+      <w:r>
+        <w:rPr>
+          <w:rFonts w:ascii="Arial" w:eastAsia="Arial" w:hAnsi="Arial" w:cs="Arial"/>
+          <w:sz w:val="24"/>
+          <w:szCs w:val="24"/>
+        </w:rPr>
+        <w:t xml:space="preserve"> áreas, sendo a primeira: a</w:t>
+      </w:r>
+      <w:r>
+        <w:rPr>
+          <w:rFonts w:ascii="Arial" w:eastAsia="Arial" w:hAnsi="Arial" w:cs="Arial"/>
+          <w:sz w:val="24"/>
+          <w:szCs w:val="24"/>
+        </w:rPr>
+        <w:t xml:space="preserve"> </w:t>
+      </w:r>
+      <w:r>
+        <w:rPr>
+          <w:rFonts w:ascii="Arial" w:eastAsia="Arial" w:hAnsi="Arial" w:cs="Arial"/>
+          <w:sz w:val="24"/>
+          <w:szCs w:val="24"/>
+        </w:rPr>
+        <w:t>de gestão dos produtos, onde ficará responsável pelo cadastro de produtos, visualização de estatísticas para controle e visualização de dados, tais estes como: quantidade vendas, quais produtos estão sendo mais adquiridos</w:t>
+      </w:r>
+      <w:r>
+        <w:rPr>
+          <w:rFonts w:ascii="Arial" w:eastAsia="Arial" w:hAnsi="Arial" w:cs="Arial"/>
+          <w:sz w:val="24"/>
+          <w:szCs w:val="24"/>
+        </w:rPr>
+        <w:t>, controle de acesso e outras funcionalidades administrativas</w:t>
+      </w:r>
+      <w:r>
+        <w:rPr>
+          <w:rFonts w:ascii="Arial" w:eastAsia="Arial" w:hAnsi="Arial" w:cs="Arial"/>
+          <w:sz w:val="24"/>
+          <w:szCs w:val="24"/>
+        </w:rPr>
+        <w:t>.</w:t>
+      </w:r>
+      <w:r>
+        <w:rPr>
+          <w:rFonts w:ascii="Arial" w:eastAsia="Arial" w:hAnsi="Arial" w:cs="Arial"/>
+          <w:sz w:val="24"/>
+          <w:szCs w:val="24"/>
+        </w:rPr>
+        <w:t xml:space="preserve"> A segunda parte seria a mais visual para o usuário, a</w:t>
+      </w:r>
+      <w:r>
+        <w:rPr>
+          <w:rFonts w:ascii="Arial" w:eastAsia="Arial" w:hAnsi="Arial" w:cs="Arial"/>
+          <w:sz w:val="24"/>
+          <w:szCs w:val="24"/>
+        </w:rPr>
+        <w:t xml:space="preserve"> </w:t>
+      </w:r>
+      <w:r>
+        <w:rPr>
+          <w:rFonts w:ascii="Arial" w:eastAsia="Arial" w:hAnsi="Arial" w:cs="Arial"/>
+          <w:sz w:val="24"/>
+          <w:szCs w:val="24"/>
+        </w:rPr>
+        <w:t xml:space="preserve">onde ele poderá visualizar os produtos em uma </w:t>
+      </w:r>
+      <w:r>
+        <w:rPr>
+          <w:rFonts w:ascii="Arial" w:eastAsia="Arial" w:hAnsi="Arial" w:cs="Arial"/>
+          <w:sz w:val="24"/>
+          <w:szCs w:val="24"/>
+        </w:rPr>
+        <w:t>página</w:t>
+      </w:r>
+      <w:r>
+        <w:rPr>
+          <w:rFonts w:ascii="Arial" w:eastAsia="Arial" w:hAnsi="Arial" w:cs="Arial"/>
+          <w:sz w:val="24"/>
+          <w:szCs w:val="24"/>
+        </w:rPr>
+        <w:t xml:space="preserve"> web, tirar </w:t>
+      </w:r>
+      <w:r>
+        <w:rPr>
+          <w:rFonts w:ascii="Arial" w:eastAsia="Arial" w:hAnsi="Arial" w:cs="Arial"/>
+          <w:sz w:val="24"/>
+          <w:szCs w:val="24"/>
+        </w:rPr>
+        <w:t>dúvidas</w:t>
+      </w:r>
+      <w:r>
+        <w:rPr>
+          <w:rFonts w:ascii="Arial" w:eastAsia="Arial" w:hAnsi="Arial" w:cs="Arial"/>
+          <w:sz w:val="24"/>
+          <w:szCs w:val="24"/>
+        </w:rPr>
+        <w:t>, e entrar em contato com a empresa. A terceira parte será responsável e integrada a segunda parte onde o usuário poderá</w:t>
+      </w:r>
+      <w:r>
+        <w:rPr>
+          <w:rFonts w:ascii="Arial" w:eastAsia="Arial" w:hAnsi="Arial" w:cs="Arial"/>
+          <w:sz w:val="24"/>
+          <w:szCs w:val="24"/>
+        </w:rPr>
+        <w:t xml:space="preserve"> </w:t>
+      </w:r>
+      <w:r>
+        <w:rPr>
+          <w:rFonts w:ascii="Arial" w:eastAsia="Arial" w:hAnsi="Arial" w:cs="Arial"/>
+          <w:sz w:val="24"/>
+          <w:szCs w:val="24"/>
+        </w:rPr>
+        <w:t xml:space="preserve">criar a sua conta, </w:t>
+      </w:r>
+      <w:r>
+        <w:rPr>
+          <w:rFonts w:ascii="Arial" w:eastAsia="Arial" w:hAnsi="Arial" w:cs="Arial"/>
+          <w:sz w:val="24"/>
+          <w:szCs w:val="24"/>
+        </w:rPr>
+        <w:lastRenderedPageBreak/>
+        <w:t>gerenciar o seu perfil, solicitar encomendas, adquirir produtos, acompanhar o status de seus pedidos de forma mais independente do que a atual.</w:t>
+      </w:r>
+    </w:p>
+    <w:p>
+      <w:pPr>
+        <w:ind w:firstLine="709"/>
+        <w:jc w:val="both"/>
+        <w:rPr>
+          <w:rFonts w:ascii="Arial" w:hAnsi="Arial" w:cs="Arial"/>
+          <w:sz w:val="24"/>
+          <w:szCs w:val="24"/>
+        </w:rPr>
+      </w:pPr>
+    </w:p>
+    <w:p>
+      <w:r>
+        <w:tab/>
+      </w:r>
+    </w:p>
+    <w:p/>
+    <w:p>
+      <w:pPr>
         <w:spacing w:line="360" w:lineRule="auto"/>
         <w:ind w:firstLine="709"/>
         <w:rPr>
@@ -3829,6 +4166,7 @@
           <w:sz w:val="24"/>
           <w:szCs w:val="24"/>
         </w:rPr>
+        <w:lastRenderedPageBreak/>
         <w:t>Também poderão ser descritas ferramentas existentes no mercado com funcionalidades semelhantes e que tenham sido utilizadas como base para a definição do projeto. Justificar a escolha do tema.</w:t>
       </w:r>
     </w:p>
@@ -4448,17 +4786,19 @@
           <w:rFonts w:ascii="Arial" w:hAnsi="Arial" w:cs="Arial"/>
         </w:rPr>
       </w:pPr>
-      <w:r>
-        <w:rPr>
-          <w:rFonts w:ascii="Arial" w:hAnsi="Arial" w:cs="Arial"/>
-        </w:rPr>
-        <w:t>P</w:t>
-      </w:r>
-      <w:r>
-        <w:rPr>
-          <w:rFonts w:ascii="Arial" w:hAnsi="Arial" w:cs="Arial"/>
-        </w:rPr>
-        <w:t xml:space="preserve">edido </w:t>
+      <w:proofErr w:type="spellStart"/>
+      <w:r>
+        <w:rPr>
+          <w:rFonts w:ascii="Arial" w:hAnsi="Arial" w:cs="Arial"/>
+        </w:rPr>
+        <w:t>Pedido</w:t>
+      </w:r>
+      <w:proofErr w:type="spellEnd"/>
+      <w:r>
+        <w:rPr>
+          <w:rFonts w:ascii="Arial" w:hAnsi="Arial" w:cs="Arial"/>
+        </w:rPr>
+        <w:t xml:space="preserve"> </w:t>
       </w:r>
       <w:proofErr w:type="spellStart"/>
       <w:r>
@@ -4508,11 +4848,19 @@
           <w:rFonts w:ascii="Arial" w:hAnsi="Arial" w:cs="Arial"/>
         </w:rPr>
       </w:pPr>
-      <w:r>
-        <w:rPr>
-          <w:rFonts w:ascii="Arial" w:hAnsi="Arial" w:cs="Arial"/>
-        </w:rPr>
-        <w:t xml:space="preserve">Pedido </w:t>
+      <w:proofErr w:type="spellStart"/>
+      <w:r>
+        <w:rPr>
+          <w:rFonts w:ascii="Arial" w:hAnsi="Arial" w:cs="Arial"/>
+        </w:rPr>
+        <w:t>Pedido</w:t>
+      </w:r>
+      <w:proofErr w:type="spellEnd"/>
+      <w:r>
+        <w:rPr>
+          <w:rFonts w:ascii="Arial" w:hAnsi="Arial" w:cs="Arial"/>
+        </w:rPr>
+        <w:t xml:space="preserve"> </w:t>
       </w:r>
       <w:proofErr w:type="spellStart"/>
       <w:r>
@@ -4556,12 +4904,19 @@
           <w:rFonts w:ascii="Arial" w:hAnsi="Arial" w:cs="Arial"/>
         </w:rPr>
       </w:pPr>
-      <w:r>
-        <w:rPr>
-          <w:rFonts w:ascii="Arial" w:hAnsi="Arial" w:cs="Arial"/>
-        </w:rPr>
-        <w:lastRenderedPageBreak/>
-        <w:t xml:space="preserve">Pedido </w:t>
+      <w:proofErr w:type="spellStart"/>
+      <w:r>
+        <w:rPr>
+          <w:rFonts w:ascii="Arial" w:hAnsi="Arial" w:cs="Arial"/>
+        </w:rPr>
+        <w:t>Pedido</w:t>
+      </w:r>
+      <w:proofErr w:type="spellEnd"/>
+      <w:r>
+        <w:rPr>
+          <w:rFonts w:ascii="Arial" w:hAnsi="Arial" w:cs="Arial"/>
+        </w:rPr>
+        <w:t xml:space="preserve"> </w:t>
       </w:r>
       <w:proofErr w:type="spellStart"/>
       <w:r>
@@ -4605,11 +4960,19 @@
           <w:rFonts w:ascii="Arial" w:hAnsi="Arial" w:cs="Arial"/>
         </w:rPr>
       </w:pPr>
-      <w:r>
-        <w:rPr>
-          <w:rFonts w:ascii="Arial" w:hAnsi="Arial" w:cs="Arial"/>
-        </w:rPr>
-        <w:t xml:space="preserve">Pedido </w:t>
+      <w:proofErr w:type="spellStart"/>
+      <w:r>
+        <w:rPr>
+          <w:rFonts w:ascii="Arial" w:hAnsi="Arial" w:cs="Arial"/>
+        </w:rPr>
+        <w:t>Pedido</w:t>
+      </w:r>
+      <w:proofErr w:type="spellEnd"/>
+      <w:r>
+        <w:rPr>
+          <w:rFonts w:ascii="Arial" w:hAnsi="Arial" w:cs="Arial"/>
+        </w:rPr>
+        <w:t xml:space="preserve"> </w:t>
       </w:r>
       <w:proofErr w:type="spellStart"/>
       <w:r>
@@ -4711,17 +5074,7 @@
           <w:sz w:val="24"/>
           <w:szCs w:val="24"/>
         </w:rPr>
-        <w:t>0</w:t>
-      </w:r>
-      <w:r>
-        <w:rPr>
-          <w:rFonts w:cs="Arial"/>
-          <w:i w:val="0"/>
-          <w:color w:val="auto"/>
-          <w:sz w:val="24"/>
-          <w:szCs w:val="24"/>
-        </w:rPr>
-        <w:t>4</w:t>
+        <w:t>04</w:t>
       </w:r>
       <w:r>
         <w:rPr>
@@ -4771,23 +5124,7 @@
           <w:sz w:val="24"/>
           <w:szCs w:val="24"/>
         </w:rPr>
-        <w:t xml:space="preserve">Para cada mudança no status, deve ser enviado um e-mail para o cliente, fornecendo os dados de rastreio e o prazo de entrega para quando o pedido for enviado, os dados da confirmação do pagamento quando ele for confirmado e se </w:t>
-      </w:r>
-      <w:r>
-        <w:rPr>
-          <w:rFonts w:ascii="Arial" w:hAnsi="Arial" w:cs="Arial"/>
-          <w:sz w:val="24"/>
-          <w:szCs w:val="24"/>
-        </w:rPr>
-        <w:t>ele</w:t>
-      </w:r>
-      <w:r>
-        <w:rPr>
-          <w:rFonts w:ascii="Arial" w:hAnsi="Arial" w:cs="Arial"/>
-          <w:sz w:val="24"/>
-          <w:szCs w:val="24"/>
-        </w:rPr>
-        <w:t xml:space="preserve"> foi aprovado ou cancelado pelo fornecedor, independente do motivo informado.</w:t>
+        <w:t>Para cada mudança no status, deve ser enviado um e-mail para o cliente, fornecendo os dados de rastreio e o prazo de entrega para quando o pedido for enviado, os dados da confirmação do pagamento quando ele for confirmado e se ele foi aprovado ou cancelado pelo fornecedor, independente do motivo informado.</w:t>
       </w:r>
     </w:p>
     <w:p>
@@ -4834,17 +5171,7 @@
           <w:sz w:val="24"/>
           <w:szCs w:val="24"/>
         </w:rPr>
-        <w:t>0</w:t>
-      </w:r>
-      <w:r>
-        <w:rPr>
-          <w:rFonts w:cs="Arial"/>
-          <w:i w:val="0"/>
-          <w:color w:val="auto"/>
-          <w:sz w:val="24"/>
-          <w:szCs w:val="24"/>
-        </w:rPr>
-        <w:t>5</w:t>
+        <w:t>05</w:t>
       </w:r>
       <w:r>
         <w:rPr>
@@ -4964,17 +5291,7 @@
           <w:sz w:val="24"/>
           <w:szCs w:val="24"/>
         </w:rPr>
-        <w:t>0</w:t>
-      </w:r>
-      <w:r>
-        <w:rPr>
-          <w:rFonts w:cs="Arial"/>
-          <w:i w:val="0"/>
-          <w:color w:val="auto"/>
-          <w:sz w:val="24"/>
-          <w:szCs w:val="24"/>
-        </w:rPr>
-        <w:t>6</w:t>
+        <w:t>06</w:t>
       </w:r>
       <w:r>
         <w:rPr>
@@ -5015,31 +5332,7 @@
           <w:sz w:val="24"/>
           <w:szCs w:val="24"/>
         </w:rPr>
-        <w:t xml:space="preserve">Este requisito refere-se à necessidade de se </w:t>
-      </w:r>
-      <w:r>
-        <w:rPr>
-          <w:rFonts w:ascii="Arial" w:eastAsia="Arial" w:hAnsi="Arial" w:cs="Arial"/>
-          <w:sz w:val="24"/>
-          <w:szCs w:val="24"/>
-        </w:rPr>
-        <w:t xml:space="preserve">enviar automaticamente a nota fiscal eletrônica e a DANFE ao cliente via e-mail, após ser gerada pela API, conforme descrito no </w:t>
-      </w:r>
-      <w:r>
-        <w:rPr>
-          <w:rFonts w:ascii="Arial" w:eastAsia="Arial" w:hAnsi="Arial" w:cs="Arial"/>
-          <w:sz w:val="24"/>
-          <w:szCs w:val="24"/>
-        </w:rPr>
-        <w:t>item</w:t>
-      </w:r>
-      <w:r>
-        <w:rPr>
-          <w:rFonts w:ascii="Arial" w:eastAsia="Arial" w:hAnsi="Arial" w:cs="Arial"/>
-          <w:sz w:val="24"/>
-          <w:szCs w:val="24"/>
-        </w:rPr>
-        <w:t xml:space="preserve"> </w:t>
+        <w:t xml:space="preserve">Este requisito refere-se à necessidade de se enviar automaticamente a nota fiscal eletrônica e a DANFE ao cliente via e-mail, após ser gerada pela API, conforme descrito no item </w:t>
       </w:r>
       <w:r>
         <w:rPr>
@@ -5048,25 +5341,7 @@
           <w:sz w:val="24"/>
           <w:szCs w:val="24"/>
         </w:rPr>
-        <w:t>RF</w:t>
-      </w:r>
-      <w:r>
-        <w:rPr>
-          <w:rFonts w:ascii="Arial" w:eastAsia="Arial" w:hAnsi="Arial" w:cs="Arial"/>
-          <w:bCs/>
-          <w:sz w:val="24"/>
-          <w:szCs w:val="24"/>
-        </w:rPr>
-        <w:t>0</w:t>
-      </w:r>
-      <w:r>
-        <w:rPr>
-          <w:rFonts w:ascii="Arial" w:eastAsia="Arial" w:hAnsi="Arial" w:cs="Arial"/>
-          <w:bCs/>
-          <w:sz w:val="24"/>
-          <w:szCs w:val="24"/>
-        </w:rPr>
-        <w:t>5</w:t>
+        <w:t>RF05</w:t>
       </w:r>
       <w:r>
         <w:rPr>
@@ -5121,17 +5396,7 @@
           <w:sz w:val="24"/>
           <w:szCs w:val="24"/>
         </w:rPr>
-        <w:t>0</w:t>
-      </w:r>
-      <w:r>
-        <w:rPr>
-          <w:rFonts w:cs="Arial"/>
-          <w:i w:val="0"/>
-          <w:color w:val="auto"/>
-          <w:sz w:val="24"/>
-          <w:szCs w:val="24"/>
-        </w:rPr>
-        <w:t>7</w:t>
+        <w:t>07</w:t>
       </w:r>
       <w:r>
         <w:rPr>
@@ -5262,7 +5527,6 @@
           <w:sz w:val="24"/>
           <w:szCs w:val="24"/>
         </w:rPr>
-        <w:lastRenderedPageBreak/>
         <w:t>RF</w:t>
       </w:r>
       <w:r>
@@ -5273,17 +5537,7 @@
           <w:sz w:val="24"/>
           <w:szCs w:val="24"/>
         </w:rPr>
-        <w:t>0</w:t>
-      </w:r>
-      <w:r>
-        <w:rPr>
-          <w:rFonts w:cs="Arial"/>
-          <w:i w:val="0"/>
-          <w:color w:val="auto"/>
-          <w:sz w:val="24"/>
-          <w:szCs w:val="24"/>
-        </w:rPr>
-        <w:t>8</w:t>
+        <w:t>08</w:t>
       </w:r>
       <w:r>
         <w:rPr>
@@ -5342,7 +5596,16 @@
           <w:sz w:val="24"/>
           <w:szCs w:val="24"/>
         </w:rPr>
-        <w:t>, com o intuito de agilizar o atendimento. Caso seja necessário, o chat deve redirecionar diretamente para um dos atendentes ativos para o suporte.</w:t>
+        <w:t xml:space="preserve">, com o intuito de agilizar </w:t>
+      </w:r>
+      <w:r>
+        <w:rPr>
+          <w:rFonts w:ascii="Arial" w:eastAsia="Arial" w:hAnsi="Arial" w:cs="Arial"/>
+          <w:sz w:val="24"/>
+          <w:szCs w:val="24"/>
+        </w:rPr>
+        <w:lastRenderedPageBreak/>
+        <w:t>o atendimento. Caso seja necessário, o chat deve redirecionar diretamente para um dos atendentes ativos para o suporte.</w:t>
       </w:r>
     </w:p>
     <w:p>
@@ -5887,7 +6150,6 @@
           <w:sz w:val="24"/>
           <w:szCs w:val="24"/>
         </w:rPr>
-        <w:lastRenderedPageBreak/>
         <w:t>RNF0</w:t>
       </w:r>
       <w:r>
@@ -6397,15 +6659,7 @@
           <w:sz w:val="24"/>
           <w:szCs w:val="24"/>
         </w:rPr>
-        <w:t>O banco utilizado deverá ser o SQL Server</w:t>
-      </w:r>
-      <w:r>
-        <w:rPr>
-          <w:rFonts w:ascii="Arial" w:eastAsia="Arial" w:hAnsi="Arial" w:cs="Arial"/>
-          <w:sz w:val="24"/>
-          <w:szCs w:val="24"/>
-        </w:rPr>
-        <w:t>, por preferência do cliente</w:t>
+        <w:t>O banco utilizado deverá ser o SQL Server, por preferência do cliente</w:t>
       </w:r>
       <w:r>
         <w:rPr>
@@ -6494,23 +6748,7 @@
           <w:sz w:val="24"/>
           <w:szCs w:val="24"/>
         </w:rPr>
-        <w:t>O sistema não apresentará aos gerenciadores do sistema quaisquer dados de cunho privativo dos clientes</w:t>
-      </w:r>
-      <w:r>
-        <w:rPr>
-          <w:rFonts w:ascii="Arial" w:eastAsia="Arial" w:hAnsi="Arial" w:cs="Arial"/>
-          <w:sz w:val="24"/>
-          <w:szCs w:val="24"/>
-        </w:rPr>
-        <w:t xml:space="preserve">, funcionários e demais </w:t>
-      </w:r>
-      <w:r>
-        <w:rPr>
-          <w:rFonts w:ascii="Arial" w:eastAsia="Arial" w:hAnsi="Arial" w:cs="Arial"/>
-          <w:sz w:val="24"/>
-          <w:szCs w:val="24"/>
-        </w:rPr>
-        <w:t>usuários do sistema.</w:t>
+        <w:t>O sistema não apresentará aos gerenciadores do sistema quaisquer dados de cunho privativo dos clientes, funcionários e demais usuários do sistema.</w:t>
       </w:r>
     </w:p>
     <w:p>
@@ -6657,6 +6895,7 @@
           <w:szCs w:val="24"/>
           <w:lang w:eastAsia="pt-BR"/>
         </w:rPr>
+        <w:lastRenderedPageBreak/>
         <w:drawing>
           <wp:inline distT="0" distB="0" distL="0" distR="0" wp14:anchorId="79E2C61E" wp14:editId="220D2D75">
             <wp:extent cx="4962525" cy="4827720"/>
@@ -7311,7 +7550,6 @@
                 <w:color w:val="000000"/>
                 <w:lang w:eastAsia="pt-BR"/>
               </w:rPr>
-              <w:lastRenderedPageBreak/>
               <w:t>Ações do Ator</w:t>
             </w:r>
           </w:p>
@@ -8230,7 +8468,6 @@
           <w:sz w:val="24"/>
           <w:szCs w:val="24"/>
         </w:rPr>
-        <w:lastRenderedPageBreak/>
         <w:t xml:space="preserve">Exemplo: </w:t>
       </w:r>
       <w:bookmarkStart w:id="7" w:name="_Toc504810532"/>
@@ -8253,6 +8490,7 @@
           <w:color w:val="2F5496"/>
           <w:szCs w:val="24"/>
         </w:rPr>
+        <w:lastRenderedPageBreak/>
         <w:t>OpenCV</w:t>
       </w:r>
       <w:proofErr w:type="spellEnd"/>
@@ -8919,7 +9157,6 @@
           <w:sz w:val="24"/>
           <w:szCs w:val="24"/>
         </w:rPr>
-        <w:lastRenderedPageBreak/>
         <w:t>4.3.3 Diagrama de Classes</w:t>
       </w:r>
     </w:p>
@@ -8964,6 +9201,7 @@
           <w:b w:val="0"/>
           <w:szCs w:val="32"/>
         </w:rPr>
+        <w:lastRenderedPageBreak/>
         <w:t xml:space="preserve"> </w:t>
       </w:r>
       <w:r>
@@ -9394,7 +9632,6 @@
           <w:rFonts w:cs="Arial"/>
           <w:szCs w:val="32"/>
         </w:rPr>
-        <w:lastRenderedPageBreak/>
         <w:t>4</w:t>
       </w:r>
       <w:r>
@@ -9438,6 +9675,7 @@
           <w:color w:val="2F5496"/>
           <w:szCs w:val="32"/>
         </w:rPr>
+        <w:lastRenderedPageBreak/>
         <w:t xml:space="preserve">       </w:t>
       </w:r>
       <w:r>
@@ -16248,7 +16486,6 @@
   <w:style w:type="character" w:default="1" w:styleId="Fontepargpadro">
     <w:name w:val="Default Paragraph Font"/>
     <w:uiPriority w:val="1"/>
-    <w:semiHidden/>
     <w:unhideWhenUsed/>
   </w:style>
   <w:style w:type="table" w:default="1" w:styleId="Tabelanormal">
@@ -17114,7 +17351,12 @@
 </file>
 
 <file path=customXml/item1.xml><?xml version="1.0" encoding="utf-8"?>
-<b:Sources xmlns:b="http://schemas.openxmlformats.org/officeDocument/2006/bibliography" xmlns="http://schemas.openxmlformats.org/officeDocument/2006/bibliography" SelectedStyle="\APA.XSL" StyleName="APA"/>
+<?mso-contentType ?>
+<FormTemplates xmlns="http://schemas.microsoft.com/sharepoint/v3/contenttype/forms">
+  <Display>DocumentLibraryForm</Display>
+  <Edit>DocumentLibraryForm</Edit>
+  <New>DocumentLibraryForm</New>
+</FormTemplates>
 </file>
 
 <file path=customXml/item2.xml><?xml version="1.0" encoding="utf-8"?>
@@ -17124,12 +17366,7 @@
 </file>
 
 <file path=customXml/item3.xml><?xml version="1.0" encoding="utf-8"?>
-<?mso-contentType ?>
-<FormTemplates xmlns="http://schemas.microsoft.com/sharepoint/v3/contenttype/forms">
-  <Display>DocumentLibraryForm</Display>
-  <Edit>DocumentLibraryForm</Edit>
-  <New>DocumentLibraryForm</New>
-</FormTemplates>
+<b:Sources xmlns:b="http://schemas.openxmlformats.org/officeDocument/2006/bibliography" xmlns="http://schemas.openxmlformats.org/officeDocument/2006/bibliography" SelectedStyle="\APA.XSL" StyleName="APA"/>
 </file>
 
 <file path=customXml/item4.xml><?xml version="1.0" encoding="utf-8"?>
@@ -17247,9 +17484,9 @@
 </file>
 
 <file path=customXml/itemProps1.xml><?xml version="1.0" encoding="utf-8"?>
-<ds:datastoreItem xmlns:ds="http://schemas.openxmlformats.org/officeDocument/2006/customXml" ds:itemID="{DB7E2B4F-9F15-490F-BDDA-87F213E30EA6}">
+<ds:datastoreItem xmlns:ds="http://schemas.openxmlformats.org/officeDocument/2006/customXml" ds:itemID="{214180F6-EAA4-41D6-ADC7-7294CC5A5008}">
   <ds:schemaRefs>
-    <ds:schemaRef ds:uri="http://schemas.openxmlformats.org/officeDocument/2006/bibliography"/>
+    <ds:schemaRef ds:uri="http://schemas.microsoft.com/sharepoint/v3/contenttype/forms"/>
   </ds:schemaRefs>
 </ds:datastoreItem>
 </file>
@@ -17264,9 +17501,9 @@
 </file>
 
 <file path=customXml/itemProps3.xml><?xml version="1.0" encoding="utf-8"?>
-<ds:datastoreItem xmlns:ds="http://schemas.openxmlformats.org/officeDocument/2006/customXml" ds:itemID="{214180F6-EAA4-41D6-ADC7-7294CC5A5008}">
+<ds:datastoreItem xmlns:ds="http://schemas.openxmlformats.org/officeDocument/2006/customXml" ds:itemID="{DB7E2B4F-9F15-490F-BDDA-87F213E30EA6}">
   <ds:schemaRefs>
-    <ds:schemaRef ds:uri="http://schemas.microsoft.com/sharepoint/v3/contenttype/forms"/>
+    <ds:schemaRef ds:uri="http://schemas.openxmlformats.org/officeDocument/2006/bibliography"/>
   </ds:schemaRefs>
 </ds:datastoreItem>
 </file>

</xml_diff>